<commit_message>
Forgot to add the PowerPoint presentation, added references to my documentation as well as presentation URL link to youtube video.
</commit_message>
<xml_diff>
--- a/Documentation/SDV602 - Assessment 1 - Alex Herbert.docx
+++ b/Documentation/SDV602 - Assessment 1 - Alex Herbert.docx
@@ -115,7 +115,31 @@
     </w:p>
     <w:p>
       <w:r>
-        <w:t>You are Aelion, a young hero chosen by the ancient spirits to embark on a quest to save the Kingdom of Eldoria from an evil sorcerer called Malakar. Malakar has cast a dark spell over the land, and only by finding the Sacred Relics hidden in various hidden temples can you hope to defeat him and restore peace to the land. Armed with the legendary sword Arundil and trusty shield, you set out on an epic journey of danger and mystery.</w:t>
+        <w:t xml:space="preserve">You are </w:t>
+      </w:r>
+      <w:proofErr w:type="spellStart"/>
+      <w:r>
+        <w:t>Aelion</w:t>
+      </w:r>
+      <w:proofErr w:type="spellEnd"/>
+      <w:r>
+        <w:t xml:space="preserve">, a young hero chosen by the ancient spirits to embark on a quest to save the Kingdom of </w:t>
+      </w:r>
+      <w:proofErr w:type="spellStart"/>
+      <w:r>
+        <w:t>Eldoria</w:t>
+      </w:r>
+      <w:proofErr w:type="spellEnd"/>
+      <w:r>
+        <w:t xml:space="preserve"> from an evil sorcerer called Malakar. Malakar has cast a dark spell over the land, and only by finding the Sacred Relics hidden in various hidden temples can you hope to defeat him and restore peace to the land. Armed with the legendary sword </w:t>
+      </w:r>
+      <w:proofErr w:type="spellStart"/>
+      <w:r>
+        <w:t>Arundil</w:t>
+      </w:r>
+      <w:proofErr w:type="spellEnd"/>
+      <w:r>
+        <w:t xml:space="preserve"> and trusty shield, you set out on an epic journey of danger and mystery.</w:t>
       </w:r>
     </w:p>
     <w:p>
@@ -392,12 +416,21 @@
           <w:bCs/>
         </w:rPr>
       </w:pPr>
-      <w:r>
-        <w:rPr>
-          <w:b/>
-          <w:bCs/>
-        </w:rPr>
-        <w:t>Nightwings:</w:t>
+      <w:proofErr w:type="spellStart"/>
+      <w:r>
+        <w:rPr>
+          <w:b/>
+          <w:bCs/>
+        </w:rPr>
+        <w:t>Nightwings</w:t>
+      </w:r>
+      <w:proofErr w:type="spellEnd"/>
+      <w:r>
+        <w:rPr>
+          <w:b/>
+          <w:bCs/>
+        </w:rPr>
+        <w:t>:</w:t>
       </w:r>
       <w:r>
         <w:t xml:space="preserve"> A Bat-like creature that swoops down on its target, these are found in the Whispering Forest location.</w:t>
@@ -415,12 +448,21 @@
           <w:bCs/>
         </w:rPr>
       </w:pPr>
-      <w:r>
-        <w:rPr>
-          <w:b/>
-          <w:bCs/>
-        </w:rPr>
-        <w:t>Boneguards:</w:t>
+      <w:proofErr w:type="spellStart"/>
+      <w:r>
+        <w:rPr>
+          <w:b/>
+          <w:bCs/>
+        </w:rPr>
+        <w:t>Boneguards</w:t>
+      </w:r>
+      <w:proofErr w:type="spellEnd"/>
+      <w:r>
+        <w:rPr>
+          <w:b/>
+          <w:bCs/>
+        </w:rPr>
+        <w:t>:</w:t>
       </w:r>
       <w:r>
         <w:t xml:space="preserve"> Skeleton Warriors that guard the ancient Temple of Ages, these are warriors that have pledged to protect the Temple, even after death.</w:t>
@@ -502,7 +544,15 @@
         <w:t>Dark Shark:</w:t>
       </w:r>
       <w:r>
-        <w:t xml:space="preserve"> Predatory shark-type creatures that have been cursed with dark magic, they are found at the Aqua Temple location.</w:t>
+        <w:t xml:space="preserve"> Predatory shark-type creatures that have been cursed with dark </w:t>
+      </w:r>
+      <w:proofErr w:type="gramStart"/>
+      <w:r>
+        <w:t>magic,</w:t>
+      </w:r>
+      <w:proofErr w:type="gramEnd"/>
+      <w:r>
+        <w:t xml:space="preserve"> they are found at the Aqua Temple location.</w:t>
       </w:r>
     </w:p>
     <w:p>
@@ -525,7 +575,15 @@
         <w:t>Malakar:</w:t>
       </w:r>
       <w:r>
-        <w:t xml:space="preserve"> The final boss who wields dark magic and commands all the forces of evil that have been unleashed on the Kingdom of Eldoria.</w:t>
+        <w:t xml:space="preserve"> The final boss who wields dark magic and commands all the forces of evil that have been unleashed on the Kingdom of </w:t>
+      </w:r>
+      <w:proofErr w:type="spellStart"/>
+      <w:r>
+        <w:t>Eldoria</w:t>
+      </w:r>
+      <w:proofErr w:type="spellEnd"/>
+      <w:r>
+        <w:t>.</w:t>
       </w:r>
     </w:p>
     <w:p>
@@ -693,12 +751,21 @@
           <w:bCs/>
         </w:rPr>
       </w:pPr>
-      <w:r>
-        <w:rPr>
-          <w:b/>
-          <w:bCs/>
-        </w:rPr>
-        <w:t>Gillyweed:</w:t>
+      <w:proofErr w:type="spellStart"/>
+      <w:r>
+        <w:rPr>
+          <w:b/>
+          <w:bCs/>
+        </w:rPr>
+        <w:t>Gillyweed</w:t>
+      </w:r>
+      <w:proofErr w:type="spellEnd"/>
+      <w:r>
+        <w:rPr>
+          <w:b/>
+          <w:bCs/>
+        </w:rPr>
+        <w:t>:</w:t>
       </w:r>
       <w:r>
         <w:t xml:space="preserve"> Allows the player to breath underwater for a sustained period.</w:t>
@@ -836,12 +903,519 @@
     </w:p>
     <w:p>
       <w:pPr>
-        <w:rPr>
-          <w:b/>
-          <w:bCs/>
-        </w:rPr>
-      </w:pPr>
-    </w:p>
+        <w:pStyle w:val="Heading1"/>
+      </w:pPr>
+      <w:r>
+        <w:t>Python Presentation URL</w:t>
+      </w:r>
+      <w:r>
+        <w:t xml:space="preserve"> LINK</w:t>
+      </w:r>
+    </w:p>
+    <w:p>
+      <w:r>
+        <w:t>The following link will take you to the presentation on the Python programming Language, Created by Alex Herbert:</w:t>
+      </w:r>
+      <w:r>
+        <w:br/>
+      </w:r>
+      <w:hyperlink r:id="rId5" w:history="1">
+        <w:r>
+          <w:rPr>
+            <w:rStyle w:val="Hyperlink"/>
+          </w:rPr>
+          <w:t>https://youtu.be/Vazgvbuj-9E</w:t>
+        </w:r>
+      </w:hyperlink>
+    </w:p>
+    <w:p/>
+    <w:p>
+      <w:pPr>
+        <w:rPr>
+          <w:b/>
+          <w:bCs/>
+        </w:rPr>
+      </w:pPr>
+    </w:p>
+    <w:p>
+      <w:pPr>
+        <w:rPr>
+          <w:b/>
+          <w:bCs/>
+        </w:rPr>
+      </w:pPr>
+    </w:p>
+    <w:p>
+      <w:pPr>
+        <w:rPr>
+          <w:b/>
+          <w:bCs/>
+        </w:rPr>
+      </w:pPr>
+    </w:p>
+    <w:p>
+      <w:pPr>
+        <w:pStyle w:val="Heading2"/>
+      </w:pPr>
+      <w:r>
+        <w:lastRenderedPageBreak/>
+        <w:t>Modules in Python venv</w:t>
+      </w:r>
+    </w:p>
+    <w:p>
+      <w:r>
+        <w:t>Main.py</w:t>
+      </w:r>
+    </w:p>
+    <w:p>
+      <w:r>
+        <w:rPr>
+          <w:noProof/>
+        </w:rPr>
+        <w:drawing>
+          <wp:inline distT="0" distB="0" distL="0" distR="0" wp14:anchorId="62ADE0D5" wp14:editId="0952AA11">
+            <wp:extent cx="5724525" cy="3181350"/>
+            <wp:effectExtent l="0" t="0" r="9525" b="0"/>
+            <wp:docPr id="150913553" name="Picture 1"/>
+            <wp:cNvGraphicFramePr>
+              <a:graphicFrameLocks xmlns:a="http://schemas.openxmlformats.org/drawingml/2006/main" noChangeAspect="1"/>
+            </wp:cNvGraphicFramePr>
+            <a:graphic xmlns:a="http://schemas.openxmlformats.org/drawingml/2006/main">
+              <a:graphicData uri="http://schemas.openxmlformats.org/drawingml/2006/picture">
+                <pic:pic xmlns:pic="http://schemas.openxmlformats.org/drawingml/2006/picture">
+                  <pic:nvPicPr>
+                    <pic:cNvPr id="0" name="Picture 1"/>
+                    <pic:cNvPicPr>
+                      <a:picLocks noChangeAspect="1" noChangeArrowheads="1"/>
+                    </pic:cNvPicPr>
+                  </pic:nvPicPr>
+                  <pic:blipFill>
+                    <a:blip r:embed="rId6" cstate="print">
+                      <a:extLst>
+                        <a:ext uri="{28A0092B-C50C-407E-A947-70E740481C1C}">
+                          <a14:useLocalDpi xmlns:a14="http://schemas.microsoft.com/office/drawing/2010/main" val="0"/>
+                        </a:ext>
+                      </a:extLst>
+                    </a:blip>
+                    <a:srcRect/>
+                    <a:stretch>
+                      <a:fillRect/>
+                    </a:stretch>
+                  </pic:blipFill>
+                  <pic:spPr bwMode="auto">
+                    <a:xfrm>
+                      <a:off x="0" y="0"/>
+                      <a:ext cx="5724525" cy="3181350"/>
+                    </a:xfrm>
+                    <a:prstGeom prst="rect">
+                      <a:avLst/>
+                    </a:prstGeom>
+                    <a:noFill/>
+                    <a:ln>
+                      <a:noFill/>
+                    </a:ln>
+                  </pic:spPr>
+                </pic:pic>
+              </a:graphicData>
+            </a:graphic>
+          </wp:inline>
+        </w:drawing>
+      </w:r>
+    </w:p>
+    <w:p>
+      <w:r>
+        <w:rPr>
+          <w:noProof/>
+        </w:rPr>
+        <w:drawing>
+          <wp:inline distT="0" distB="0" distL="0" distR="0" wp14:anchorId="6C758BEB" wp14:editId="3F465C60">
+            <wp:extent cx="4171950" cy="4789760"/>
+            <wp:effectExtent l="0" t="0" r="0" b="0"/>
+            <wp:docPr id="135989309" name="Picture 2"/>
+            <wp:cNvGraphicFramePr>
+              <a:graphicFrameLocks xmlns:a="http://schemas.openxmlformats.org/drawingml/2006/main" noChangeAspect="1"/>
+            </wp:cNvGraphicFramePr>
+            <a:graphic xmlns:a="http://schemas.openxmlformats.org/drawingml/2006/main">
+              <a:graphicData uri="http://schemas.openxmlformats.org/drawingml/2006/picture">
+                <pic:pic xmlns:pic="http://schemas.openxmlformats.org/drawingml/2006/picture">
+                  <pic:nvPicPr>
+                    <pic:cNvPr id="0" name="Picture 2"/>
+                    <pic:cNvPicPr>
+                      <a:picLocks noChangeAspect="1" noChangeArrowheads="1"/>
+                    </pic:cNvPicPr>
+                  </pic:nvPicPr>
+                  <pic:blipFill>
+                    <a:blip r:embed="rId7" cstate="print">
+                      <a:extLst>
+                        <a:ext uri="{28A0092B-C50C-407E-A947-70E740481C1C}">
+                          <a14:useLocalDpi xmlns:a14="http://schemas.microsoft.com/office/drawing/2010/main" val="0"/>
+                        </a:ext>
+                      </a:extLst>
+                    </a:blip>
+                    <a:srcRect/>
+                    <a:stretch>
+                      <a:fillRect/>
+                    </a:stretch>
+                  </pic:blipFill>
+                  <pic:spPr bwMode="auto">
+                    <a:xfrm>
+                      <a:off x="0" y="0"/>
+                      <a:ext cx="4183720" cy="4803273"/>
+                    </a:xfrm>
+                    <a:prstGeom prst="rect">
+                      <a:avLst/>
+                    </a:prstGeom>
+                    <a:noFill/>
+                    <a:ln>
+                      <a:noFill/>
+                    </a:ln>
+                  </pic:spPr>
+                </pic:pic>
+              </a:graphicData>
+            </a:graphic>
+          </wp:inline>
+        </w:drawing>
+      </w:r>
+    </w:p>
+    <w:p>
+      <w:r>
+        <w:lastRenderedPageBreak/>
+        <w:t>Command_parser.py</w:t>
+      </w:r>
+    </w:p>
+    <w:p>
+      <w:r>
+        <w:rPr>
+          <w:noProof/>
+        </w:rPr>
+        <w:drawing>
+          <wp:inline distT="0" distB="0" distL="0" distR="0" wp14:anchorId="5D15C81F" wp14:editId="67F1B8AB">
+            <wp:extent cx="3915535" cy="4191000"/>
+            <wp:effectExtent l="0" t="0" r="8890" b="0"/>
+            <wp:docPr id="649217725" name="Picture 3"/>
+            <wp:cNvGraphicFramePr>
+              <a:graphicFrameLocks xmlns:a="http://schemas.openxmlformats.org/drawingml/2006/main" noChangeAspect="1"/>
+            </wp:cNvGraphicFramePr>
+            <a:graphic xmlns:a="http://schemas.openxmlformats.org/drawingml/2006/main">
+              <a:graphicData uri="http://schemas.openxmlformats.org/drawingml/2006/picture">
+                <pic:pic xmlns:pic="http://schemas.openxmlformats.org/drawingml/2006/picture">
+                  <pic:nvPicPr>
+                    <pic:cNvPr id="0" name="Picture 3"/>
+                    <pic:cNvPicPr>
+                      <a:picLocks noChangeAspect="1" noChangeArrowheads="1"/>
+                    </pic:cNvPicPr>
+                  </pic:nvPicPr>
+                  <pic:blipFill>
+                    <a:blip r:embed="rId8" cstate="print">
+                      <a:extLst>
+                        <a:ext uri="{28A0092B-C50C-407E-A947-70E740481C1C}">
+                          <a14:useLocalDpi xmlns:a14="http://schemas.microsoft.com/office/drawing/2010/main" val="0"/>
+                        </a:ext>
+                      </a:extLst>
+                    </a:blip>
+                    <a:srcRect/>
+                    <a:stretch>
+                      <a:fillRect/>
+                    </a:stretch>
+                  </pic:blipFill>
+                  <pic:spPr bwMode="auto">
+                    <a:xfrm>
+                      <a:off x="0" y="0"/>
+                      <a:ext cx="3923343" cy="4199358"/>
+                    </a:xfrm>
+                    <a:prstGeom prst="rect">
+                      <a:avLst/>
+                    </a:prstGeom>
+                    <a:noFill/>
+                    <a:ln>
+                      <a:noFill/>
+                    </a:ln>
+                  </pic:spPr>
+                </pic:pic>
+              </a:graphicData>
+            </a:graphic>
+          </wp:inline>
+        </w:drawing>
+      </w:r>
+    </w:p>
+    <w:p>
+      <w:r>
+        <w:t>Monster_fight.py</w:t>
+      </w:r>
+    </w:p>
+    <w:p>
+      <w:r>
+        <w:rPr>
+          <w:noProof/>
+        </w:rPr>
+        <w:drawing>
+          <wp:inline distT="0" distB="0" distL="0" distR="0" wp14:anchorId="3D3708BF" wp14:editId="505BAC67">
+            <wp:extent cx="3543300" cy="3961893"/>
+            <wp:effectExtent l="0" t="0" r="0" b="635"/>
+            <wp:docPr id="1412937432" name="Picture 4"/>
+            <wp:cNvGraphicFramePr>
+              <a:graphicFrameLocks xmlns:a="http://schemas.openxmlformats.org/drawingml/2006/main" noChangeAspect="1"/>
+            </wp:cNvGraphicFramePr>
+            <a:graphic xmlns:a="http://schemas.openxmlformats.org/drawingml/2006/main">
+              <a:graphicData uri="http://schemas.openxmlformats.org/drawingml/2006/picture">
+                <pic:pic xmlns:pic="http://schemas.openxmlformats.org/drawingml/2006/picture">
+                  <pic:nvPicPr>
+                    <pic:cNvPr id="0" name="Picture 4"/>
+                    <pic:cNvPicPr>
+                      <a:picLocks noChangeAspect="1" noChangeArrowheads="1"/>
+                    </pic:cNvPicPr>
+                  </pic:nvPicPr>
+                  <pic:blipFill>
+                    <a:blip r:embed="rId9" cstate="print">
+                      <a:extLst>
+                        <a:ext uri="{28A0092B-C50C-407E-A947-70E740481C1C}">
+                          <a14:useLocalDpi xmlns:a14="http://schemas.microsoft.com/office/drawing/2010/main" val="0"/>
+                        </a:ext>
+                      </a:extLst>
+                    </a:blip>
+                    <a:srcRect/>
+                    <a:stretch>
+                      <a:fillRect/>
+                    </a:stretch>
+                  </pic:blipFill>
+                  <pic:spPr bwMode="auto">
+                    <a:xfrm>
+                      <a:off x="0" y="0"/>
+                      <a:ext cx="3561995" cy="3982797"/>
+                    </a:xfrm>
+                    <a:prstGeom prst="rect">
+                      <a:avLst/>
+                    </a:prstGeom>
+                    <a:noFill/>
+                    <a:ln>
+                      <a:noFill/>
+                    </a:ln>
+                  </pic:spPr>
+                </pic:pic>
+              </a:graphicData>
+            </a:graphic>
+          </wp:inline>
+        </w:drawing>
+      </w:r>
+    </w:p>
+    <w:p>
+      <w:r>
+        <w:lastRenderedPageBreak/>
+        <w:t>Inventory.py</w:t>
+      </w:r>
+    </w:p>
+    <w:p>
+      <w:r>
+        <w:rPr>
+          <w:noProof/>
+        </w:rPr>
+        <w:drawing>
+          <wp:inline distT="0" distB="0" distL="0" distR="0" wp14:anchorId="3C83CA85" wp14:editId="3E97010A">
+            <wp:extent cx="5017122" cy="4391025"/>
+            <wp:effectExtent l="0" t="0" r="0" b="0"/>
+            <wp:docPr id="1545966044" name="Picture 5"/>
+            <wp:cNvGraphicFramePr>
+              <a:graphicFrameLocks xmlns:a="http://schemas.openxmlformats.org/drawingml/2006/main" noChangeAspect="1"/>
+            </wp:cNvGraphicFramePr>
+            <a:graphic xmlns:a="http://schemas.openxmlformats.org/drawingml/2006/main">
+              <a:graphicData uri="http://schemas.openxmlformats.org/drawingml/2006/picture">
+                <pic:pic xmlns:pic="http://schemas.openxmlformats.org/drawingml/2006/picture">
+                  <pic:nvPicPr>
+                    <pic:cNvPr id="0" name="Picture 5"/>
+                    <pic:cNvPicPr>
+                      <a:picLocks noChangeAspect="1" noChangeArrowheads="1"/>
+                    </pic:cNvPicPr>
+                  </pic:nvPicPr>
+                  <pic:blipFill>
+                    <a:blip r:embed="rId10">
+                      <a:extLst>
+                        <a:ext uri="{28A0092B-C50C-407E-A947-70E740481C1C}">
+                          <a14:useLocalDpi xmlns:a14="http://schemas.microsoft.com/office/drawing/2010/main" val="0"/>
+                        </a:ext>
+                      </a:extLst>
+                    </a:blip>
+                    <a:srcRect/>
+                    <a:stretch>
+                      <a:fillRect/>
+                    </a:stretch>
+                  </pic:blipFill>
+                  <pic:spPr bwMode="auto">
+                    <a:xfrm>
+                      <a:off x="0" y="0"/>
+                      <a:ext cx="5020516" cy="4393996"/>
+                    </a:xfrm>
+                    <a:prstGeom prst="rect">
+                      <a:avLst/>
+                    </a:prstGeom>
+                    <a:noFill/>
+                    <a:ln>
+                      <a:noFill/>
+                    </a:ln>
+                  </pic:spPr>
+                </pic:pic>
+              </a:graphicData>
+            </a:graphic>
+          </wp:inline>
+        </w:drawing>
+      </w:r>
+    </w:p>
+    <w:p>
+      <w:r>
+        <w:t>Status.py</w:t>
+      </w:r>
+    </w:p>
+    <w:p>
+      <w:r>
+        <w:rPr>
+          <w:noProof/>
+        </w:rPr>
+        <w:drawing>
+          <wp:inline distT="0" distB="0" distL="0" distR="0" wp14:anchorId="25A86FFA" wp14:editId="0F765132">
+            <wp:extent cx="4933638" cy="3743325"/>
+            <wp:effectExtent l="0" t="0" r="635" b="0"/>
+            <wp:docPr id="2007024744" name="Picture 6"/>
+            <wp:cNvGraphicFramePr>
+              <a:graphicFrameLocks xmlns:a="http://schemas.openxmlformats.org/drawingml/2006/main" noChangeAspect="1"/>
+            </wp:cNvGraphicFramePr>
+            <a:graphic xmlns:a="http://schemas.openxmlformats.org/drawingml/2006/main">
+              <a:graphicData uri="http://schemas.openxmlformats.org/drawingml/2006/picture">
+                <pic:pic xmlns:pic="http://schemas.openxmlformats.org/drawingml/2006/picture">
+                  <pic:nvPicPr>
+                    <pic:cNvPr id="0" name="Picture 6"/>
+                    <pic:cNvPicPr>
+                      <a:picLocks noChangeAspect="1" noChangeArrowheads="1"/>
+                    </pic:cNvPicPr>
+                  </pic:nvPicPr>
+                  <pic:blipFill>
+                    <a:blip r:embed="rId11">
+                      <a:extLst>
+                        <a:ext uri="{28A0092B-C50C-407E-A947-70E740481C1C}">
+                          <a14:useLocalDpi xmlns:a14="http://schemas.microsoft.com/office/drawing/2010/main" val="0"/>
+                        </a:ext>
+                      </a:extLst>
+                    </a:blip>
+                    <a:srcRect/>
+                    <a:stretch>
+                      <a:fillRect/>
+                    </a:stretch>
+                  </pic:blipFill>
+                  <pic:spPr bwMode="auto">
+                    <a:xfrm>
+                      <a:off x="0" y="0"/>
+                      <a:ext cx="4944739" cy="3751748"/>
+                    </a:xfrm>
+                    <a:prstGeom prst="rect">
+                      <a:avLst/>
+                    </a:prstGeom>
+                    <a:noFill/>
+                    <a:ln>
+                      <a:noFill/>
+                    </a:ln>
+                  </pic:spPr>
+                </pic:pic>
+              </a:graphicData>
+            </a:graphic>
+          </wp:inline>
+        </w:drawing>
+      </w:r>
+    </w:p>
+    <w:p>
+      <w:pPr>
+        <w:pStyle w:val="Heading2"/>
+      </w:pPr>
+      <w:r>
+        <w:lastRenderedPageBreak/>
+        <w:t>References and citations</w:t>
+      </w:r>
+    </w:p>
+    <w:p>
+      <w:r>
+        <w:t>Guido van Rossum</w:t>
+      </w:r>
+      <w:r>
+        <w:t>,</w:t>
+      </w:r>
+      <w:r>
+        <w:t xml:space="preserve"> Barry Warsaw</w:t>
+      </w:r>
+      <w:r>
+        <w:t>,</w:t>
+      </w:r>
+      <w:r>
+        <w:t xml:space="preserve"> Alyssa Coghlan</w:t>
+      </w:r>
+      <w:r>
+        <w:t>. 2021. Python PEP 8 – Style Guide for Python Code.</w:t>
+      </w:r>
+    </w:p>
+    <w:p>
+      <w:r>
+        <w:tab/>
+      </w:r>
+      <w:hyperlink r:id="rId12" w:history="1">
+        <w:r>
+          <w:rPr>
+            <w:rStyle w:val="Hyperlink"/>
+          </w:rPr>
+          <w:t>https://peps.python.org/pep-0008/</w:t>
+        </w:r>
+      </w:hyperlink>
+    </w:p>
+    <w:p>
+      <w:r>
+        <w:t>NMIT – Todd Cochrane. 2024. Python Simple Game example.</w:t>
+      </w:r>
+    </w:p>
+    <w:p>
+      <w:r>
+        <w:tab/>
+      </w:r>
+      <w:hyperlink r:id="rId13" w:history="1">
+        <w:r>
+          <w:rPr>
+            <w:rStyle w:val="Hyperlink"/>
+          </w:rPr>
+          <w:t>https://ecampus.nmit.ac.nz/moodle/mod/folder/view.php?id=1548830</w:t>
+        </w:r>
+      </w:hyperlink>
+    </w:p>
+    <w:p>
+      <w:r>
+        <w:t>Images for the Game:</w:t>
+      </w:r>
+    </w:p>
+    <w:p>
+      <w:r>
+        <w:t>ChatGPT – Alex Herbert. 2024. Game Images for Legend of the Sacred Forest.</w:t>
+      </w:r>
+    </w:p>
+    <w:p>
+      <w:r>
+        <w:tab/>
+      </w:r>
+      <w:hyperlink r:id="rId14" w:history="1">
+        <w:r>
+          <w:rPr>
+            <w:rStyle w:val="Hyperlink"/>
+          </w:rPr>
+          <w:t>https://chatgpt.com/c/66e1014f</w:t>
+        </w:r>
+        <w:r>
+          <w:rPr>
+            <w:rStyle w:val="Hyperlink"/>
+          </w:rPr>
+          <w:t>-</w:t>
+        </w:r>
+        <w:r>
+          <w:rPr>
+            <w:rStyle w:val="Hyperlink"/>
+          </w:rPr>
+          <w:t>849c-800d-9ad8-6512f6f21e6a</w:t>
+        </w:r>
+      </w:hyperlink>
+    </w:p>
+    <w:p/>
+    <w:p/>
     <w:sectPr>
       <w:pgSz w:w="11906" w:h="16838"/>
       <w:pgMar w:top="1440" w:right="1440" w:bottom="1440" w:left="1440" w:header="708" w:footer="708" w:gutter="0"/>
@@ -2118,7 +2692,6 @@
     <w:next w:val="Normal"/>
     <w:link w:val="Heading3Char"/>
     <w:uiPriority w:val="9"/>
-    <w:semiHidden/>
     <w:unhideWhenUsed/>
     <w:qFormat/>
     <w:rsid w:val="0029101C"/>
@@ -2345,7 +2918,6 @@
     <w:basedOn w:val="DefaultParagraphFont"/>
     <w:link w:val="Heading3"/>
     <w:uiPriority w:val="9"/>
-    <w:semiHidden/>
     <w:rsid w:val="0029101C"/>
     <w:rPr>
       <w:rFonts w:asciiTheme="majorHAnsi" w:eastAsiaTheme="majorEastAsia" w:hAnsiTheme="majorHAnsi" w:cstheme="majorBidi"/>
@@ -2723,6 +3295,41 @@
       <w:ind w:left="720"/>
       <w:contextualSpacing/>
     </w:pPr>
+  </w:style>
+  <w:style w:type="character" w:styleId="Hyperlink">
+    <w:name w:val="Hyperlink"/>
+    <w:basedOn w:val="DefaultParagraphFont"/>
+    <w:uiPriority w:val="99"/>
+    <w:unhideWhenUsed/>
+    <w:rsid w:val="00FE4625"/>
+    <w:rPr>
+      <w:color w:val="5F5F5F" w:themeColor="hyperlink"/>
+      <w:u w:val="single"/>
+    </w:rPr>
+  </w:style>
+  <w:style w:type="character" w:styleId="UnresolvedMention">
+    <w:name w:val="Unresolved Mention"/>
+    <w:basedOn w:val="DefaultParagraphFont"/>
+    <w:uiPriority w:val="99"/>
+    <w:semiHidden/>
+    <w:unhideWhenUsed/>
+    <w:rsid w:val="00FE4625"/>
+    <w:rPr>
+      <w:color w:val="605E5C"/>
+      <w:shd w:val="clear" w:color="auto" w:fill="E1DFDD"/>
+    </w:rPr>
+  </w:style>
+  <w:style w:type="character" w:styleId="FollowedHyperlink">
+    <w:name w:val="FollowedHyperlink"/>
+    <w:basedOn w:val="DefaultParagraphFont"/>
+    <w:uiPriority w:val="99"/>
+    <w:semiHidden/>
+    <w:unhideWhenUsed/>
+    <w:rsid w:val="00E07818"/>
+    <w:rPr>
+      <w:color w:val="919191" w:themeColor="followedHyperlink"/>
+      <w:u w:val="single"/>
+    </w:rPr>
   </w:style>
 </w:styles>
 </file>

</xml_diff>